<commit_message>
Starcraft II Multiplayer changes
</commit_message>
<xml_diff>
--- a/Blizzard Updates.docx
+++ b/Blizzard Updates.docx
@@ -80,6 +80,46 @@
           <w:szCs w:val="24"/>
         </w:rPr>
         <w:t xml:space="preserve"> article added</w:t>
+      </w:r>
+    </w:p>
+    <w:p>
+      <w:pPr>
+        <w:pStyle w:val="ListParagraph"/>
+        <w:numPr>
+          <w:ilvl w:val="0"/>
+          <w:numId w:val="1"/>
+        </w:numPr>
+        <w:rPr>
+          <w:rFonts w:ascii="Impact" w:hAnsi="Impact" w:cs="Times New Roman"/>
+          <w:sz w:val="24"/>
+          <w:szCs w:val="24"/>
+        </w:rPr>
+      </w:pPr>
+      <w:r>
+        <w:rPr>
+          <w:rFonts w:ascii="Times New Roman" w:hAnsi="Times New Roman" w:cs="Times New Roman"/>
+          <w:sz w:val="24"/>
+          <w:szCs w:val="24"/>
+        </w:rPr>
+        <w:t xml:space="preserve">Major design changes coming to </w:t>
+      </w:r>
+      <w:proofErr w:type="spellStart"/>
+      <w:r>
+        <w:rPr>
+          <w:rFonts w:ascii="Times New Roman" w:hAnsi="Times New Roman" w:cs="Times New Roman"/>
+          <w:sz w:val="24"/>
+          <w:szCs w:val="24"/>
+        </w:rPr>
+        <w:t>Starcraft</w:t>
+      </w:r>
+      <w:proofErr w:type="spellEnd"/>
+      <w:r>
+        <w:rPr>
+          <w:rFonts w:ascii="Times New Roman" w:hAnsi="Times New Roman" w:cs="Times New Roman"/>
+          <w:sz w:val="24"/>
+          <w:szCs w:val="24"/>
+        </w:rPr>
+        <w:t xml:space="preserve"> II’s multiplayer</w:t>
       </w:r>
       <w:bookmarkStart w:id="0" w:name="_GoBack"/>
       <w:bookmarkEnd w:id="0"/>

</xml_diff>